<commit_message>
Correct the Meeting Time.
</commit_message>
<xml_diff>
--- a/MeetingMinutes/MeetingMinutes_20170327.docx
+++ b/MeetingMinutes/MeetingMinutes_20170327.docx
@@ -4,7 +4,7 @@
   <w:body>
     <w:tbl>
       <w:tblPr>
-        <w:tblStyle w:val="LightGrid-Accent5"/>
+        <w:tblStyle w:val="-5"/>
         <w:tblW w:w="10785" w:type="dxa"/>
         <w:tblLayout w:type="fixed"/>
         <w:tblLook w:val="04A0" w:firstRow="1" w:lastRow="0" w:firstColumn="1" w:lastColumn="0" w:noHBand="0" w:noVBand="1"/>
@@ -220,8 +220,10 @@
                 <w:rFonts w:eastAsia="標楷體" w:cs="Times New Roman"/>
                 <w:szCs w:val="24"/>
               </w:rPr>
-              <w:t>10</w:t>
-            </w:r>
+              <w:t>22</w:t>
+            </w:r>
+            <w:bookmarkStart w:id="0" w:name="_GoBack"/>
+            <w:bookmarkEnd w:id="0"/>
             <w:r>
               <w:rPr>
                 <w:rFonts w:eastAsia="標楷體" w:cs="Times New Roman"/>
@@ -640,7 +642,7 @@
             <w:hyperlink r:id="rId8" w:history="1">
               <w:r>
                 <w:rPr>
-                  <w:rStyle w:val="Hyperlink"/>
+                  <w:rStyle w:val="a5"/>
                   <w:rFonts w:eastAsia="標楷體" w:cs="Times New Roman" w:hint="eastAsia"/>
                   <w:bCs/>
                   <w:szCs w:val="24"/>
@@ -743,7 +745,7 @@
             <w:hyperlink r:id="rId9" w:history="1">
               <w:r>
                 <w:rPr>
-                  <w:rStyle w:val="Hyperlink"/>
+                  <w:rStyle w:val="a5"/>
                   <w:rFonts w:eastAsia="標楷體" w:cs="Times New Roman" w:hint="eastAsia"/>
                   <w:bCs/>
                   <w:szCs w:val="24"/>
@@ -752,7 +754,7 @@
               </w:r>
               <w:r>
                 <w:rPr>
-                  <w:rStyle w:val="Hyperlink"/>
+                  <w:rStyle w:val="a5"/>
                   <w:rFonts w:eastAsia="標楷體" w:cs="Times New Roman" w:hint="eastAsia"/>
                   <w:bCs/>
                   <w:szCs w:val="24"/>
@@ -856,7 +858,7 @@
             <w:hyperlink r:id="rId10" w:history="1">
               <w:r>
                 <w:rPr>
-                  <w:rStyle w:val="Hyperlink"/>
+                  <w:rStyle w:val="a5"/>
                   <w:rFonts w:eastAsia="標楷體" w:cs="Times New Roman"/>
                   <w:bCs/>
                   <w:szCs w:val="24"/>
@@ -865,7 +867,7 @@
               </w:r>
               <w:r>
                 <w:rPr>
-                  <w:rStyle w:val="Hyperlink"/>
+                  <w:rStyle w:val="a5"/>
                   <w:rFonts w:eastAsia="標楷體" w:cs="Times New Roman" w:hint="eastAsia"/>
                   <w:bCs/>
                   <w:szCs w:val="24"/>
@@ -874,7 +876,7 @@
               </w:r>
               <w:r>
                 <w:rPr>
-                  <w:rStyle w:val="Hyperlink"/>
+                  <w:rStyle w:val="a5"/>
                   <w:rFonts w:eastAsia="標楷體" w:cs="Times New Roman"/>
                   <w:bCs/>
                   <w:szCs w:val="24"/>
@@ -980,7 +982,7 @@
             <w:hyperlink r:id="rId11" w:history="1">
               <w:r>
                 <w:rPr>
-                  <w:rStyle w:val="Hyperlink"/>
+                  <w:rStyle w:val="a5"/>
                   <w:rFonts w:eastAsia="標楷體" w:cs="Times New Roman" w:hint="eastAsia"/>
                   <w:bCs/>
                   <w:szCs w:val="24"/>
@@ -1089,7 +1091,7 @@
             <w:hyperlink r:id="rId12" w:history="1">
               <w:r>
                 <w:rPr>
-                  <w:rStyle w:val="Hyperlink"/>
+                  <w:rStyle w:val="a5"/>
                   <w:rFonts w:eastAsia="標楷體" w:cs="Times New Roman"/>
                   <w:bCs/>
                   <w:szCs w:val="24"/>
@@ -1202,7 +1204,7 @@
             <w:hyperlink r:id="rId13" w:history="1">
               <w:r>
                 <w:rPr>
-                  <w:rStyle w:val="Hyperlink"/>
+                  <w:rStyle w:val="a5"/>
                   <w:rFonts w:eastAsia="標楷體" w:cs="Times New Roman" w:hint="eastAsia"/>
                   <w:bCs/>
                   <w:szCs w:val="24"/>
@@ -1306,7 +1308,7 @@
           </w:tcPr>
           <w:p>
             <w:pPr>
-              <w:pStyle w:val="ListParagraph"/>
+              <w:pStyle w:val="a4"/>
               <w:numPr>
                 <w:ilvl w:val="0"/>
                 <w:numId w:val="45"/>
@@ -1341,7 +1343,7 @@
           </w:p>
           <w:p>
             <w:pPr>
-              <w:pStyle w:val="ListParagraph"/>
+              <w:pStyle w:val="a4"/>
               <w:numPr>
                 <w:ilvl w:val="0"/>
                 <w:numId w:val="45"/>
@@ -1383,7 +1385,7 @@
           </w:p>
           <w:p>
             <w:pPr>
-              <w:pStyle w:val="ListParagraph"/>
+              <w:pStyle w:val="a4"/>
               <w:numPr>
                 <w:ilvl w:val="0"/>
                 <w:numId w:val="45"/>
@@ -1462,7 +1464,7 @@
           </w:tcPr>
           <w:p>
             <w:pPr>
-              <w:pStyle w:val="ListParagraph"/>
+              <w:pStyle w:val="a4"/>
               <w:numPr>
                 <w:ilvl w:val="0"/>
                 <w:numId w:val="46"/>
@@ -1497,7 +1499,7 @@
           </w:p>
           <w:p>
             <w:pPr>
-              <w:pStyle w:val="ListParagraph"/>
+              <w:pStyle w:val="a4"/>
               <w:numPr>
                 <w:ilvl w:val="1"/>
                 <w:numId w:val="46"/>
@@ -1574,7 +1576,7 @@
           </w:p>
           <w:p>
             <w:pPr>
-              <w:pStyle w:val="ListParagraph"/>
+              <w:pStyle w:val="a4"/>
               <w:numPr>
                 <w:ilvl w:val="1"/>
                 <w:numId w:val="46"/>
@@ -1612,7 +1614,7 @@
           </w:p>
           <w:p>
             <w:pPr>
-              <w:pStyle w:val="ListParagraph"/>
+              <w:pStyle w:val="a4"/>
               <w:numPr>
                 <w:ilvl w:val="0"/>
                 <w:numId w:val="46"/>
@@ -1647,7 +1649,7 @@
           </w:p>
           <w:p>
             <w:pPr>
-              <w:pStyle w:val="ListParagraph"/>
+              <w:pStyle w:val="a4"/>
               <w:numPr>
                 <w:ilvl w:val="1"/>
                 <w:numId w:val="46"/>
@@ -1725,7 +1727,7 @@
           </w:p>
           <w:p>
             <w:pPr>
-              <w:pStyle w:val="ListParagraph"/>
+              <w:pStyle w:val="a4"/>
               <w:numPr>
                 <w:ilvl w:val="0"/>
                 <w:numId w:val="46"/>
@@ -1761,7 +1763,7 @@
           </w:p>
           <w:p>
             <w:pPr>
-              <w:pStyle w:val="ListParagraph"/>
+              <w:pStyle w:val="a4"/>
               <w:numPr>
                 <w:ilvl w:val="1"/>
                 <w:numId w:val="46"/>
@@ -1795,7 +1797,7 @@
           </w:p>
           <w:p>
             <w:pPr>
-              <w:pStyle w:val="ListParagraph"/>
+              <w:pStyle w:val="a4"/>
               <w:numPr>
                 <w:ilvl w:val="1"/>
                 <w:numId w:val="46"/>
@@ -1826,8 +1828,6 @@
               </w:rPr>
               <w:t>rsion of system architecture</w:t>
             </w:r>
-            <w:bookmarkStart w:id="0" w:name="_GoBack"/>
-            <w:bookmarkEnd w:id="0"/>
             <w:r>
               <w:rPr>
                 <w:b w:val="0"/>
@@ -2034,7 +2034,7 @@
           </w:tcPr>
           <w:p>
             <w:pPr>
-              <w:pStyle w:val="ListParagraph"/>
+              <w:pStyle w:val="a4"/>
               <w:numPr>
                 <w:ilvl w:val="0"/>
                 <w:numId w:val="41"/>
@@ -2236,7 +2236,7 @@
           </w:tcPr>
           <w:p>
             <w:pPr>
-              <w:pStyle w:val="ListParagraph"/>
+              <w:pStyle w:val="a4"/>
               <w:numPr>
                 <w:ilvl w:val="0"/>
                 <w:numId w:val="41"/>
@@ -2432,7 +2432,7 @@
           </w:tcPr>
           <w:p>
             <w:pPr>
-              <w:pStyle w:val="ListParagraph"/>
+              <w:pStyle w:val="a4"/>
               <w:numPr>
                 <w:ilvl w:val="0"/>
                 <w:numId w:val="41"/>
@@ -2598,7 +2598,7 @@
           </w:tcPr>
           <w:p>
             <w:pPr>
-              <w:pStyle w:val="ListParagraph"/>
+              <w:pStyle w:val="a4"/>
               <w:numPr>
                 <w:ilvl w:val="0"/>
                 <w:numId w:val="41"/>
@@ -2760,7 +2760,7 @@
           </w:tcPr>
           <w:p>
             <w:pPr>
-              <w:pStyle w:val="ListParagraph"/>
+              <w:pStyle w:val="a4"/>
               <w:numPr>
                 <w:ilvl w:val="0"/>
                 <w:numId w:val="41"/>
@@ -2912,7 +2912,7 @@
           </w:tcPr>
           <w:p>
             <w:pPr>
-              <w:pStyle w:val="ListParagraph"/>
+              <w:pStyle w:val="a4"/>
               <w:numPr>
                 <w:ilvl w:val="0"/>
                 <w:numId w:val="41"/>
@@ -3063,7 +3063,7 @@
           </w:tcPr>
           <w:p>
             <w:pPr>
-              <w:pStyle w:val="ListParagraph"/>
+              <w:pStyle w:val="a4"/>
               <w:numPr>
                 <w:ilvl w:val="0"/>
                 <w:numId w:val="41"/>
@@ -3214,7 +3214,7 @@
           </w:tcPr>
           <w:p>
             <w:pPr>
-              <w:pStyle w:val="ListParagraph"/>
+              <w:pStyle w:val="a4"/>
               <w:numPr>
                 <w:ilvl w:val="0"/>
                 <w:numId w:val="41"/>
@@ -3382,7 +3382,7 @@
           </w:tcPr>
           <w:p>
             <w:pPr>
-              <w:pStyle w:val="ListParagraph"/>
+              <w:pStyle w:val="a4"/>
               <w:numPr>
                 <w:ilvl w:val="0"/>
                 <w:numId w:val="41"/>
@@ -3587,7 +3587,7 @@
           </w:tcPr>
           <w:p>
             <w:pPr>
-              <w:pStyle w:val="ListParagraph"/>
+              <w:pStyle w:val="a4"/>
               <w:numPr>
                 <w:ilvl w:val="0"/>
                 <w:numId w:val="41"/>
@@ -8481,7 +8481,7 @@
     </w:rPrDefault>
     <w:pPrDefault/>
   </w:docDefaults>
-  <w:latentStyles w:defLockedState="0" w:defUIPriority="99" w:defSemiHidden="0" w:defUnhideWhenUsed="0" w:defQFormat="0" w:count="382">
+  <w:latentStyles w:defLockedState="0" w:defUIPriority="99" w:defSemiHidden="0" w:defUnhideWhenUsed="0" w:defQFormat="0" w:count="380">
     <w:lsdException w:name="Normal" w:uiPriority="0" w:qFormat="1"/>
     <w:lsdException w:name="heading 1" w:uiPriority="9" w:qFormat="1"/>
     <w:lsdException w:name="heading 2" w:semiHidden="1" w:uiPriority="9" w:unhideWhenUsed="1" w:qFormat="1"/>
@@ -8853,10 +8853,8 @@
     <w:lsdException w:name="List Table 5 Dark Accent 6" w:uiPriority="50"/>
     <w:lsdException w:name="List Table 6 Colorful Accent 6" w:uiPriority="51"/>
     <w:lsdException w:name="List Table 7 Colorful Accent 6" w:uiPriority="52"/>
-    <w:lsdException w:name="Mention" w:semiHidden="1" w:unhideWhenUsed="1"/>
-    <w:lsdException w:name="Smart Hyperlink" w:semiHidden="1" w:unhideWhenUsed="1"/>
   </w:latentStyles>
-  <w:style w:type="paragraph" w:default="1" w:styleId="Normal">
+  <w:style w:type="paragraph" w:default="1" w:styleId="a">
     <w:name w:val="Normal"/>
     <w:qFormat/>
     <w:rsid w:val="00834D4E"/>
@@ -8864,13 +8862,13 @@
       <w:widowControl w:val="0"/>
     </w:pPr>
   </w:style>
-  <w:style w:type="character" w:default="1" w:styleId="DefaultParagraphFont">
+  <w:style w:type="character" w:default="1" w:styleId="a0">
     <w:name w:val="Default Paragraph Font"/>
     <w:uiPriority w:val="1"/>
     <w:semiHidden/>
     <w:unhideWhenUsed/>
   </w:style>
-  <w:style w:type="table" w:default="1" w:styleId="TableNormal">
+  <w:style w:type="table" w:default="1" w:styleId="a1">
     <w:name w:val="Normal Table"/>
     <w:uiPriority w:val="99"/>
     <w:semiHidden/>
@@ -8885,15 +8883,15 @@
       </w:tblCellMar>
     </w:tblPr>
   </w:style>
-  <w:style w:type="numbering" w:default="1" w:styleId="NoList">
+  <w:style w:type="numbering" w:default="1" w:styleId="a2">
     <w:name w:val="No List"/>
     <w:uiPriority w:val="99"/>
     <w:semiHidden/>
     <w:unhideWhenUsed/>
   </w:style>
-  <w:style w:type="table" w:styleId="TableGrid">
+  <w:style w:type="table" w:styleId="a3">
     <w:name w:val="Table Grid"/>
-    <w:basedOn w:val="TableNormal"/>
+    <w:basedOn w:val="a1"/>
     <w:uiPriority w:val="59"/>
     <w:rsid w:val="00DE7158"/>
     <w:tblPr>
@@ -8914,9 +8912,9 @@
       </w:tblCellMar>
     </w:tblPr>
   </w:style>
-  <w:style w:type="paragraph" w:styleId="ListParagraph">
+  <w:style w:type="paragraph" w:styleId="a4">
     <w:name w:val="List Paragraph"/>
-    <w:basedOn w:val="Normal"/>
+    <w:basedOn w:val="a"/>
     <w:uiPriority w:val="34"/>
     <w:qFormat/>
     <w:rsid w:val="000920BA"/>
@@ -8929,12 +8927,12 @@
   </w:style>
   <w:style w:type="character" w:customStyle="1" w:styleId="apple-style-span">
     <w:name w:val="apple-style-span"/>
-    <w:basedOn w:val="DefaultParagraphFont"/>
+    <w:basedOn w:val="a0"/>
     <w:rsid w:val="000920BA"/>
   </w:style>
-  <w:style w:type="table" w:styleId="LightGrid-Accent4">
+  <w:style w:type="table" w:styleId="-4">
     <w:name w:val="Light Grid Accent 4"/>
-    <w:basedOn w:val="TableNormal"/>
+    <w:basedOn w:val="a1"/>
     <w:uiPriority w:val="62"/>
     <w:rsid w:val="00152A61"/>
     <w:tblPr>
@@ -9061,12 +9059,12 @@
   </w:style>
   <w:style w:type="character" w:customStyle="1" w:styleId="dct-tt">
     <w:name w:val="dct-tt"/>
-    <w:basedOn w:val="DefaultParagraphFont"/>
+    <w:basedOn w:val="a0"/>
     <w:rsid w:val="00EC782E"/>
   </w:style>
-  <w:style w:type="character" w:styleId="Hyperlink">
+  <w:style w:type="character" w:styleId="a5">
     <w:name w:val="Hyperlink"/>
-    <w:basedOn w:val="DefaultParagraphFont"/>
+    <w:basedOn w:val="a0"/>
     <w:uiPriority w:val="99"/>
     <w:unhideWhenUsed/>
     <w:rsid w:val="00C458BF"/>
@@ -9075,10 +9073,10 @@
       <w:u w:val="single"/>
     </w:rPr>
   </w:style>
-  <w:style w:type="paragraph" w:styleId="BalloonText">
+  <w:style w:type="paragraph" w:styleId="a6">
     <w:name w:val="Balloon Text"/>
-    <w:basedOn w:val="Normal"/>
-    <w:link w:val="BalloonTextChar"/>
+    <w:basedOn w:val="a"/>
+    <w:link w:val="a7"/>
     <w:uiPriority w:val="99"/>
     <w:semiHidden/>
     <w:unhideWhenUsed/>
@@ -9089,10 +9087,10 @@
       <w:szCs w:val="18"/>
     </w:rPr>
   </w:style>
-  <w:style w:type="character" w:customStyle="1" w:styleId="BalloonTextChar">
-    <w:name w:val="Balloon Text Char"/>
-    <w:basedOn w:val="DefaultParagraphFont"/>
-    <w:link w:val="BalloonText"/>
+  <w:style w:type="character" w:customStyle="1" w:styleId="a7">
+    <w:name w:val="註解方塊文字 字元"/>
+    <w:basedOn w:val="a0"/>
+    <w:link w:val="a6"/>
     <w:uiPriority w:val="99"/>
     <w:semiHidden/>
     <w:rsid w:val="00291355"/>
@@ -9102,9 +9100,9 @@
       <w:szCs w:val="18"/>
     </w:rPr>
   </w:style>
-  <w:style w:type="paragraph" w:styleId="NormalWeb">
+  <w:style w:type="paragraph" w:styleId="Web">
     <w:name w:val="Normal (Web)"/>
-    <w:basedOn w:val="Normal"/>
+    <w:basedOn w:val="a"/>
     <w:uiPriority w:val="99"/>
     <w:unhideWhenUsed/>
     <w:rsid w:val="00DE5453"/>
@@ -9120,13 +9118,13 @@
   </w:style>
   <w:style w:type="character" w:customStyle="1" w:styleId="apple-tab-span">
     <w:name w:val="apple-tab-span"/>
-    <w:basedOn w:val="DefaultParagraphFont"/>
+    <w:basedOn w:val="a0"/>
     <w:rsid w:val="00DE5453"/>
   </w:style>
-  <w:style w:type="paragraph" w:styleId="Header">
+  <w:style w:type="paragraph" w:styleId="a8">
     <w:name w:val="header"/>
-    <w:basedOn w:val="Normal"/>
-    <w:link w:val="HeaderChar"/>
+    <w:basedOn w:val="a"/>
+    <w:link w:val="a9"/>
     <w:uiPriority w:val="99"/>
     <w:unhideWhenUsed/>
     <w:rsid w:val="006371C0"/>
@@ -9142,10 +9140,10 @@
       <w:szCs w:val="20"/>
     </w:rPr>
   </w:style>
-  <w:style w:type="character" w:customStyle="1" w:styleId="HeaderChar">
-    <w:name w:val="Header Char"/>
-    <w:basedOn w:val="DefaultParagraphFont"/>
-    <w:link w:val="Header"/>
+  <w:style w:type="character" w:customStyle="1" w:styleId="a9">
+    <w:name w:val="頁首 字元"/>
+    <w:basedOn w:val="a0"/>
+    <w:link w:val="a8"/>
     <w:uiPriority w:val="99"/>
     <w:rsid w:val="006371C0"/>
     <w:rPr>
@@ -9153,10 +9151,10 @@
       <w:szCs w:val="20"/>
     </w:rPr>
   </w:style>
-  <w:style w:type="paragraph" w:styleId="Footer">
+  <w:style w:type="paragraph" w:styleId="aa">
     <w:name w:val="footer"/>
-    <w:basedOn w:val="Normal"/>
-    <w:link w:val="FooterChar"/>
+    <w:basedOn w:val="a"/>
+    <w:link w:val="ab"/>
     <w:uiPriority w:val="99"/>
     <w:unhideWhenUsed/>
     <w:rsid w:val="006371C0"/>
@@ -9172,10 +9170,10 @@
       <w:szCs w:val="20"/>
     </w:rPr>
   </w:style>
-  <w:style w:type="character" w:customStyle="1" w:styleId="FooterChar">
-    <w:name w:val="Footer Char"/>
-    <w:basedOn w:val="DefaultParagraphFont"/>
-    <w:link w:val="Footer"/>
+  <w:style w:type="character" w:customStyle="1" w:styleId="ab">
+    <w:name w:val="頁尾 字元"/>
+    <w:basedOn w:val="a0"/>
+    <w:link w:val="aa"/>
     <w:uiPriority w:val="99"/>
     <w:rsid w:val="006371C0"/>
     <w:rPr>
@@ -9183,9 +9181,9 @@
       <w:szCs w:val="20"/>
     </w:rPr>
   </w:style>
-  <w:style w:type="character" w:styleId="Emphasis">
+  <w:style w:type="character" w:styleId="ac">
     <w:name w:val="Emphasis"/>
-    <w:basedOn w:val="DefaultParagraphFont"/>
+    <w:basedOn w:val="a0"/>
     <w:uiPriority w:val="20"/>
     <w:qFormat/>
     <w:rsid w:val="00463CE0"/>
@@ -9194,9 +9192,9 @@
       <w:iCs/>
     </w:rPr>
   </w:style>
-  <w:style w:type="character" w:styleId="FollowedHyperlink">
+  <w:style w:type="character" w:styleId="ad">
     <w:name w:val="FollowedHyperlink"/>
-    <w:basedOn w:val="DefaultParagraphFont"/>
+    <w:basedOn w:val="a0"/>
     <w:uiPriority w:val="99"/>
     <w:semiHidden/>
     <w:unhideWhenUsed/>
@@ -9206,9 +9204,9 @@
       <w:u w:val="single"/>
     </w:rPr>
   </w:style>
-  <w:style w:type="table" w:styleId="LightGrid-Accent5">
+  <w:style w:type="table" w:styleId="-5">
     <w:name w:val="Light Grid Accent 5"/>
-    <w:basedOn w:val="TableNormal"/>
+    <w:basedOn w:val="a1"/>
     <w:uiPriority w:val="62"/>
     <w:rsid w:val="005C5392"/>
     <w:tblPr>
@@ -9333,9 +9331,9 @@
       </w:tcPr>
     </w:tblStylePr>
   </w:style>
-  <w:style w:type="character" w:styleId="CommentReference">
+  <w:style w:type="character" w:styleId="ae">
     <w:name w:val="annotation reference"/>
-    <w:basedOn w:val="DefaultParagraphFont"/>
+    <w:basedOn w:val="a0"/>
     <w:uiPriority w:val="99"/>
     <w:semiHidden/>
     <w:unhideWhenUsed/>
@@ -9345,28 +9343,28 @@
       <w:szCs w:val="18"/>
     </w:rPr>
   </w:style>
-  <w:style w:type="paragraph" w:styleId="CommentText">
+  <w:style w:type="paragraph" w:styleId="af">
     <w:name w:val="annotation text"/>
-    <w:basedOn w:val="Normal"/>
-    <w:link w:val="CommentTextChar"/>
+    <w:basedOn w:val="a"/>
+    <w:link w:val="af0"/>
     <w:uiPriority w:val="99"/>
     <w:semiHidden/>
     <w:unhideWhenUsed/>
     <w:rsid w:val="008E002B"/>
   </w:style>
-  <w:style w:type="character" w:customStyle="1" w:styleId="CommentTextChar">
-    <w:name w:val="Comment Text Char"/>
-    <w:basedOn w:val="DefaultParagraphFont"/>
-    <w:link w:val="CommentText"/>
+  <w:style w:type="character" w:customStyle="1" w:styleId="af0">
+    <w:name w:val="註解文字 字元"/>
+    <w:basedOn w:val="a0"/>
+    <w:link w:val="af"/>
     <w:uiPriority w:val="99"/>
     <w:semiHidden/>
     <w:rsid w:val="008E002B"/>
   </w:style>
-  <w:style w:type="paragraph" w:styleId="CommentSubject">
+  <w:style w:type="paragraph" w:styleId="af1">
     <w:name w:val="annotation subject"/>
-    <w:basedOn w:val="CommentText"/>
-    <w:next w:val="CommentText"/>
-    <w:link w:val="CommentSubjectChar"/>
+    <w:basedOn w:val="af"/>
+    <w:next w:val="af"/>
+    <w:link w:val="af2"/>
     <w:uiPriority w:val="99"/>
     <w:semiHidden/>
     <w:unhideWhenUsed/>
@@ -9376,10 +9374,10 @@
       <w:bCs/>
     </w:rPr>
   </w:style>
-  <w:style w:type="character" w:customStyle="1" w:styleId="CommentSubjectChar">
-    <w:name w:val="Comment Subject Char"/>
-    <w:basedOn w:val="CommentTextChar"/>
-    <w:link w:val="CommentSubject"/>
+  <w:style w:type="character" w:customStyle="1" w:styleId="af2">
+    <w:name w:val="註解主旨 字元"/>
+    <w:basedOn w:val="af0"/>
+    <w:link w:val="af1"/>
     <w:uiPriority w:val="99"/>
     <w:semiHidden/>
     <w:rsid w:val="008E002B"/>
@@ -9388,7 +9386,7 @@
       <w:bCs/>
     </w:rPr>
   </w:style>
-  <w:style w:type="paragraph" w:styleId="NoSpacing">
+  <w:style w:type="paragraph" w:styleId="af3">
     <w:name w:val="No Spacing"/>
     <w:uiPriority w:val="1"/>
     <w:qFormat/>
@@ -9411,7 +9409,7 @@
   </w:style>
   <w:style w:type="table" w:customStyle="1" w:styleId="GridTable6Colorful-Accent31">
     <w:name w:val="Grid Table 6 Colorful - Accent 31"/>
-    <w:basedOn w:val="TableNormal"/>
+    <w:basedOn w:val="a1"/>
     <w:uiPriority w:val="51"/>
     <w:rsid w:val="007F6471"/>
     <w:rPr>
@@ -9487,12 +9485,12 @@
   </w:style>
   <w:style w:type="character" w:customStyle="1" w:styleId="apple-converted-space">
     <w:name w:val="apple-converted-space"/>
-    <w:basedOn w:val="DefaultParagraphFont"/>
+    <w:basedOn w:val="a0"/>
     <w:rsid w:val="00F61E85"/>
   </w:style>
   <w:style w:type="character" w:customStyle="1" w:styleId="normaltextrun">
     <w:name w:val="normaltextrun"/>
-    <w:basedOn w:val="DefaultParagraphFont"/>
+    <w:basedOn w:val="a0"/>
     <w:rsid w:val="004309EB"/>
   </w:style>
 </w:styles>
@@ -9788,7 +9786,7 @@
 </file>
 
 <file path=customXml/itemProps1.xml><?xml version="1.0" encoding="utf-8"?>
-<ds:datastoreItem xmlns:ds="http://schemas.openxmlformats.org/officeDocument/2006/customXml" ds:itemID="{F76EE714-AFEC-284E-B9CA-779A2F7A978E}">
+<ds:datastoreItem xmlns:ds="http://schemas.openxmlformats.org/officeDocument/2006/customXml" ds:itemID="{C797A569-77BB-C740-9E17-85543B00D620}">
   <ds:schemaRefs>
     <ds:schemaRef ds:uri="http://schemas.openxmlformats.org/officeDocument/2006/bibliography"/>
   </ds:schemaRefs>

</xml_diff>